<commit_message>
Checking an expression is balanced or Not
</commit_message>
<xml_diff>
--- a/deepakResume.docx
+++ b/deepakResume.docx
@@ -795,8 +795,10 @@
                                 <w:sz w:val="22"/>
                                 <w:szCs w:val="22"/>
                               </w:rPr>
-                              <w:t>3</w:t>
-                            </w:r>
+                              <w:t>4</w:t>
+                            </w:r>
+                            <w:bookmarkStart w:id="0" w:name="_GoBack"/>
+                            <w:bookmarkEnd w:id="0"/>
                             <w:r>
                               <w:rPr>
                                 <w:rStyle w:val="Strong"/>
@@ -1582,8 +1584,6 @@
                                 <w:shd w:val="clear" w:color="auto" w:fill="FFFFFF"/>
                               </w:rPr>
                             </w:pPr>
-                            <w:bookmarkStart w:id="0" w:name="_GoBack"/>
-                            <w:bookmarkEnd w:id="0"/>
                           </w:p>
                           <w:p>
                             <w:pPr>
@@ -1980,8 +1980,10 @@
                           <w:sz w:val="22"/>
                           <w:szCs w:val="22"/>
                         </w:rPr>
-                        <w:t>3</w:t>
-                      </w:r>
+                        <w:t>4</w:t>
+                      </w:r>
+                      <w:bookmarkStart w:id="1" w:name="_GoBack"/>
+                      <w:bookmarkEnd w:id="1"/>
                       <w:r>
                         <w:rPr>
                           <w:rStyle w:val="Strong"/>
@@ -2767,8 +2769,6 @@
                           <w:shd w:val="clear" w:color="auto" w:fill="FFFFFF"/>
                         </w:rPr>
                       </w:pPr>
-                      <w:bookmarkStart w:id="1" w:name="_GoBack"/>
-                      <w:bookmarkEnd w:id="1"/>
                     </w:p>
                     <w:p>
                       <w:pPr>

</xml_diff>